<commit_message>
Update wordpress and modification in files
</commit_message>
<xml_diff>
--- a/Task/Bikes/wp-content/uploads/docx/My-Form.docx
+++ b/Task/Bikes/wp-content/uploads/docx/My-Form.docx
@@ -37,7 +37,9 @@
         <w:rPr>
           <w:rtl w:val="0"/>
         </w:rPr>
-        <w:t xml:space="preserve">Name ${First_Name}  ${Last_Name}</w:t>
+        <w:t xml:space="preserve">Name </w:t>
+        <w:tab/>
+        <w:t xml:space="preserve">   ${First}  ${Last}</w:t>
       </w:r>
     </w:p>
     <w:p>
@@ -46,6 +48,41 @@
         <w:rPr/>
       </w:pPr>
       <w:r>
+        <w:rPr/>
+        <w:drawing>
+          <wp:inline distB="114300" distT="114300" distL="114300" distR="114300">
+            <wp:extent cx="2363093" cy="1285875"/>
+            <wp:effectExtent b="0" l="0" r="0" t="0"/>
+            <wp:docPr id="2" name="image3.jpg"/>
+            <a:graphic>
+              <a:graphicData uri="http://schemas.openxmlformats.org/drawingml/2006/picture">
+                <pic:pic>
+                  <pic:nvPicPr>
+                    <pic:cNvPr id="0" name="image3.jpg"/>
+                    <pic:cNvPicPr preferRelativeResize="0"/>
+                  </pic:nvPicPr>
+                  <pic:blipFill>
+                    <a:blip r:embed="rId6"/>
+                    <a:srcRect b="0" l="0" r="0" t="0"/>
+                    <a:stretch>
+                      <a:fillRect/>
+                    </a:stretch>
+                  </pic:blipFill>
+                  <pic:spPr>
+                    <a:xfrm>
+                      <a:off x="0" y="0"/>
+                      <a:ext cx="2363093" cy="1285875"/>
+                    </a:xfrm>
+                    <a:prstGeom prst="rect"/>
+                    <a:ln/>
+                  </pic:spPr>
+                </pic:pic>
+              </a:graphicData>
+            </a:graphic>
+          </wp:inline>
+        </w:drawing>
+      </w:r>
+      <w:r>
         <w:rPr>
           <w:rtl w:val="0"/>
         </w:rPr>
@@ -60,7 +97,6 @@
         <w:rPr>
           <w:rtl w:val="0"/>
         </w:rPr>
-        <w:t xml:space="preserve">Phone ${Phone}</w:t>
       </w:r>
     </w:p>
     <w:p>
@@ -72,6 +108,7 @@
         <w:rPr>
           <w:rtl w:val="0"/>
         </w:rPr>
+        <w:t xml:space="preserve">Phone    ${Phone}</w:t>
       </w:r>
     </w:p>
     <w:p>
@@ -80,16 +117,108 @@
         <w:rPr/>
       </w:pPr>
       <w:r>
-        <w:rPr>
-          <w:rtl w:val="0"/>
-        </w:rPr>
-        <w:t xml:space="preserve">Gender ${Gender}</w:t>
-      </w:r>
-    </w:p>
-    <w:p>
-      <w:pPr>
-        <w:rPr/>
-      </w:pPr>
+        <w:rPr/>
+        <w:drawing>
+          <wp:inline distB="114300" distT="114300" distL="114300" distR="114300">
+            <wp:extent cx="2962275" cy="2033588"/>
+            <wp:effectExtent b="0" l="0" r="0" t="0"/>
+            <wp:docPr id="1" name="image1.jpg"/>
+            <a:graphic>
+              <a:graphicData uri="http://schemas.openxmlformats.org/drawingml/2006/picture">
+                <pic:pic>
+                  <pic:nvPicPr>
+                    <pic:cNvPr id="0" name="image1.jpg"/>
+                    <pic:cNvPicPr preferRelativeResize="0"/>
+                  </pic:nvPicPr>
+                  <pic:blipFill>
+                    <a:blip r:embed="rId7"/>
+                    <a:srcRect b="0" l="0" r="0" t="0"/>
+                    <a:stretch>
+                      <a:fillRect/>
+                    </a:stretch>
+                  </pic:blipFill>
+                  <pic:spPr>
+                    <a:xfrm>
+                      <a:off x="0" y="0"/>
+                      <a:ext cx="2962275" cy="2033588"/>
+                    </a:xfrm>
+                    <a:prstGeom prst="rect"/>
+                    <a:ln/>
+                  </pic:spPr>
+                </pic:pic>
+              </a:graphicData>
+            </a:graphic>
+          </wp:inline>
+        </w:drawing>
+      </w:r>
+      <w:r>
+        <w:rPr>
+          <w:rtl w:val="0"/>
+        </w:rPr>
+      </w:r>
+    </w:p>
+    <w:p>
+      <w:pPr>
+        <w:spacing w:line="240" w:lineRule="auto"/>
+        <w:rPr/>
+      </w:pPr>
+      <w:r>
+        <w:rPr>
+          <w:rtl w:val="0"/>
+        </w:rPr>
+      </w:r>
+    </w:p>
+    <w:p>
+      <w:pPr>
+        <w:spacing w:line="240" w:lineRule="auto"/>
+        <w:rPr/>
+      </w:pPr>
+      <w:r>
+        <w:rPr>
+          <w:rtl w:val="0"/>
+        </w:rPr>
+        <w:t xml:space="preserve">Gender  ${Gender}</w:t>
+      </w:r>
+    </w:p>
+    <w:p>
+      <w:pPr>
+        <w:rPr/>
+      </w:pPr>
+      <w:r>
+        <w:rPr/>
+        <w:drawing>
+          <wp:inline distB="114300" distT="114300" distL="114300" distR="114300">
+            <wp:extent cx="2105025" cy="2500313"/>
+            <wp:effectExtent b="0" l="0" r="0" t="0"/>
+            <wp:docPr id="3" name="image2.jpg"/>
+            <a:graphic>
+              <a:graphicData uri="http://schemas.openxmlformats.org/drawingml/2006/picture">
+                <pic:pic>
+                  <pic:nvPicPr>
+                    <pic:cNvPr id="0" name="image2.jpg"/>
+                    <pic:cNvPicPr preferRelativeResize="0"/>
+                  </pic:nvPicPr>
+                  <pic:blipFill>
+                    <a:blip r:embed="rId8"/>
+                    <a:srcRect b="0" l="0" r="0" t="0"/>
+                    <a:stretch>
+                      <a:fillRect/>
+                    </a:stretch>
+                  </pic:blipFill>
+                  <pic:spPr>
+                    <a:xfrm>
+                      <a:off x="0" y="0"/>
+                      <a:ext cx="2105025" cy="2500313"/>
+                    </a:xfrm>
+                    <a:prstGeom prst="rect"/>
+                    <a:ln/>
+                  </pic:spPr>
+                </pic:pic>
+              </a:graphicData>
+            </a:graphic>
+          </wp:inline>
+        </w:drawing>
+      </w:r>
       <w:r>
         <w:rPr>
           <w:rtl w:val="0"/>

</xml_diff>